<commit_message>
Made little changes in quiz 7 file
</commit_message>
<xml_diff>
--- a/Quiz/rajkiran_quiz/LinuxQuiz7.docx
+++ b/Quiz/rajkiran_quiz/LinuxQuiz7.docx
@@ -30,12 +30,7 @@
         <w:contextualSpacing w:val="0"/>
       </w:pPr>
       <w:r>
-        <w:t xml:space="preserve">All Shell scripts should </w:t>
-      </w:r>
-      <w:bookmarkStart w:id="0" w:name="_GoBack"/>
-      <w:bookmarkEnd w:id="0"/>
-      <w:r>
-        <w:t xml:space="preserve">display usage function, they should also validate input arguments to be correct, use </w:t>
+        <w:t xml:space="preserve">All Shell scripts should display usage function, they should also validate input arguments to be correct, use </w:t>
       </w:r>
       <w:proofErr w:type="spellStart"/>
       <w:r>
@@ -1108,19 +1103,8 @@
       </w:r>
       <w:proofErr w:type="spellEnd"/>
       <w:r>
-        <w:t xml:space="preserve"> –c | sort –</w:t>
-      </w:r>
-      <w:proofErr w:type="spellStart"/>
-      <w:r>
-        <w:t>rn</w:t>
-      </w:r>
-      <w:proofErr w:type="spellEnd"/>
-    </w:p>
-    <w:p>
-      <w:pPr>
-        <w:pStyle w:val="Normal1"/>
-        <w:contextualSpacing w:val="0"/>
-      </w:pPr>
+        <w:t xml:space="preserve"> –c </w:t>
+      </w:r>
     </w:p>
     <w:p>
       <w:pPr>
@@ -1505,6 +1489,12 @@
         <w:t>fi</w:t>
       </w:r>
       <w:proofErr w:type="gramEnd"/>
+    </w:p>
+    <w:p>
+      <w:pPr>
+        <w:pStyle w:val="Normal1"/>
+        <w:contextualSpacing w:val="0"/>
+      </w:pPr>
     </w:p>
     <w:p>
       <w:pPr>
@@ -1642,130 +1632,32 @@
         <w:pStyle w:val="Normal1"/>
         <w:contextualSpacing w:val="0"/>
       </w:pPr>
-      <w:proofErr w:type="gramStart"/>
-      <w:r>
-        <w:t>echo</w:t>
-      </w:r>
-      <w:proofErr w:type="gramEnd"/>
-      <w:r>
-        <w:t xml:space="preserve"> –n “Enter new file name”</w:t>
-      </w:r>
-    </w:p>
-    <w:p>
-      <w:pPr>
-        <w:pStyle w:val="Normal1"/>
-        <w:contextualSpacing w:val="0"/>
-      </w:pPr>
-    </w:p>
-    <w:p>
-      <w:pPr>
-        <w:pStyle w:val="Normal1"/>
-        <w:contextualSpacing w:val="0"/>
-      </w:pPr>
-      <w:proofErr w:type="gramStart"/>
-      <w:r>
-        <w:t>read</w:t>
-      </w:r>
-      <w:proofErr w:type="gramEnd"/>
+      <w:proofErr w:type="spellStart"/>
+      <w:proofErr w:type="gramStart"/>
+      <w:r>
+        <w:t>tr</w:t>
+      </w:r>
+      <w:proofErr w:type="spellEnd"/>
+      <w:proofErr w:type="gramEnd"/>
+      <w:r>
+        <w:t xml:space="preserve"> ‘  ‘ ‘_’ &lt;</w:t>
+      </w:r>
+      <w:proofErr w:type="spellStart"/>
+      <w:r>
+        <w:t>fname</w:t>
+      </w:r>
+      <w:proofErr w:type="spellEnd"/>
+      <w:r>
+        <w:t xml:space="preserve">&gt; </w:t>
+      </w:r>
+      <w:proofErr w:type="spellStart"/>
+      <w:r>
+        <w:t>nfname</w:t>
+      </w:r>
+      <w:proofErr w:type="spellEnd"/>
       <w:r>
         <w:t xml:space="preserve"> </w:t>
       </w:r>
-      <w:proofErr w:type="spellStart"/>
-      <w:r>
-        <w:t>nfname</w:t>
-      </w:r>
-      <w:proofErr w:type="spellEnd"/>
-    </w:p>
-    <w:p>
-      <w:pPr>
-        <w:pStyle w:val="Normal1"/>
-        <w:contextualSpacing w:val="0"/>
-      </w:pPr>
-    </w:p>
-    <w:p>
-      <w:pPr>
-        <w:pStyle w:val="Normal1"/>
-        <w:contextualSpacing w:val="0"/>
-      </w:pPr>
-      <w:proofErr w:type="gramStart"/>
-      <w:r>
-        <w:t>for</w:t>
-      </w:r>
-      <w:proofErr w:type="gramEnd"/>
-      <w:r>
-        <w:t xml:space="preserve"> file in </w:t>
-      </w:r>
-      <w:proofErr w:type="spellStart"/>
-      <w:r>
-        <w:t>fname</w:t>
-      </w:r>
-      <w:proofErr w:type="spellEnd"/>
-    </w:p>
-    <w:p>
-      <w:pPr>
-        <w:pStyle w:val="Normal1"/>
-        <w:contextualSpacing w:val="0"/>
-      </w:pPr>
-      <w:proofErr w:type="gramStart"/>
-      <w:r>
-        <w:t>do</w:t>
-      </w:r>
-      <w:proofErr w:type="gramEnd"/>
-    </w:p>
-    <w:p>
-      <w:pPr>
-        <w:pStyle w:val="Normal1"/>
-        <w:contextualSpacing w:val="0"/>
-      </w:pPr>
-      <w:r>
-        <w:t xml:space="preserve">    </w:t>
-      </w:r>
-      <w:proofErr w:type="spellStart"/>
-      <w:proofErr w:type="gramStart"/>
-      <w:r>
-        <w:t>nfmane</w:t>
-      </w:r>
-      <w:proofErr w:type="spellEnd"/>
-      <w:proofErr w:type="gramEnd"/>
-      <w:r>
-        <w:t xml:space="preserve">=${file// /_}     </w:t>
-      </w:r>
-    </w:p>
-    <w:p>
-      <w:pPr>
-        <w:pStyle w:val="Normal1"/>
-        <w:contextualSpacing w:val="0"/>
-      </w:pPr>
-      <w:r>
-        <w:t xml:space="preserve">    </w:t>
-      </w:r>
-      <w:proofErr w:type="gramStart"/>
-      <w:r>
-        <w:t>mv</w:t>
-      </w:r>
-      <w:proofErr w:type="gramEnd"/>
-      <w:r>
-        <w:t xml:space="preserve"> "{$file}" "{$</w:t>
-      </w:r>
-      <w:proofErr w:type="spellStart"/>
-      <w:r>
-        <w:t>nfname</w:t>
-      </w:r>
-      <w:proofErr w:type="spellEnd"/>
-      <w:r>
-        <w:t>}"</w:t>
-      </w:r>
-    </w:p>
-    <w:p>
-      <w:pPr>
-        <w:pStyle w:val="Normal1"/>
-        <w:contextualSpacing w:val="0"/>
-      </w:pPr>
-      <w:proofErr w:type="gramStart"/>
-      <w:r>
-        <w:t>done</w:t>
-      </w:r>
-      <w:proofErr w:type="gramEnd"/>
     </w:p>
     <w:p>
       <w:pPr>
@@ -2111,6 +2003,8 @@
         <w:pStyle w:val="Normal1"/>
         <w:contextualSpacing w:val="0"/>
       </w:pPr>
+      <w:bookmarkStart w:id="0" w:name="_GoBack"/>
+      <w:bookmarkEnd w:id="0"/>
     </w:p>
     <w:p>
       <w:pPr>
@@ -2169,7 +2063,10 @@
       </w:r>
       <w:proofErr w:type="gramEnd"/>
       <w:r>
-        <w:t xml:space="preserve"> –n “Please enter the file name you want to change the extension”</w:t>
+        <w:t xml:space="preserve"> </w:t>
+      </w:r>
+      <w:r>
+        <w:t>“Please enter the file name you want to change the extension”</w:t>
       </w:r>
     </w:p>
     <w:p>
@@ -2210,11 +2107,11 @@
       </w:pPr>
       <w:proofErr w:type="gramStart"/>
       <w:r>
-        <w:t>for</w:t>
-      </w:r>
-      <w:proofErr w:type="gramEnd"/>
-      <w:r>
-        <w:t xml:space="preserve"> I in $</w:t>
+        <w:t>mv</w:t>
+      </w:r>
+      <w:proofErr w:type="gramEnd"/>
+      <w:r>
+        <w:t xml:space="preserve"> </w:t>
       </w:r>
       <w:proofErr w:type="spellStart"/>
       <w:r>
@@ -2222,77 +2119,19 @@
       </w:r>
       <w:proofErr w:type="spellEnd"/>
       <w:r>
-        <w:t>;</w:t>
-      </w:r>
-    </w:p>
-    <w:p>
-      <w:pPr>
-        <w:pStyle w:val="Normal1"/>
-        <w:contextualSpacing w:val="0"/>
-      </w:pPr>
-    </w:p>
-    <w:p>
-      <w:pPr>
-        <w:pStyle w:val="Normal1"/>
-        <w:contextualSpacing w:val="0"/>
-      </w:pPr>
-      <w:proofErr w:type="gramStart"/>
-      <w:r>
-        <w:t>do</w:t>
-      </w:r>
-      <w:proofErr w:type="gramEnd"/>
-    </w:p>
-    <w:p>
-      <w:pPr>
-        <w:pStyle w:val="Normal1"/>
-        <w:contextualSpacing w:val="0"/>
-      </w:pPr>
-    </w:p>
-    <w:p>
-      <w:pPr>
-        <w:pStyle w:val="Normal1"/>
-        <w:contextualSpacing w:val="0"/>
-      </w:pPr>
-      <w:proofErr w:type="gramStart"/>
-      <w:r>
-        <w:t>mv</w:t>
-      </w:r>
-      <w:proofErr w:type="gramEnd"/>
-      <w:r>
         <w:t xml:space="preserve"> </w:t>
       </w:r>
-      <w:r>
-        <w:t xml:space="preserve">–v </w:t>
-      </w:r>
-      <w:r>
-        <w:t>$</w:t>
-      </w:r>
-      <w:proofErr w:type="spellStart"/>
-      <w:r>
-        <w:t>i</w:t>
-      </w:r>
-      <w:proofErr w:type="spellEnd"/>
-      <w:r>
-        <w:t xml:space="preserve"> $</w:t>
-      </w:r>
-      <w:r>
-        <w:t>{</w:t>
-      </w:r>
-      <w:r>
-        <w:t>i</w:t>
-      </w:r>
-      <w:r>
-        <w:t>%</w:t>
-      </w:r>
-      <w:r>
-        <w:t>.</w:t>
-      </w:r>
-      <w:r>
-        <w:t>txt}.</w:t>
-      </w:r>
-      <w:r>
-        <w:t>text</w:t>
-      </w:r>
+      <w:proofErr w:type="spellStart"/>
+      <w:r>
+        <w:t>name.text</w:t>
+      </w:r>
+      <w:proofErr w:type="spellEnd"/>
+    </w:p>
+    <w:p>
+      <w:pPr>
+        <w:pStyle w:val="Normal1"/>
+        <w:contextualSpacing w:val="0"/>
+      </w:pPr>
     </w:p>
     <w:p>
       <w:pPr>

</xml_diff>